<commit_message>
Added the sql database to git
</commit_message>
<xml_diff>
--- a/Exames Noter.docx
+++ b/Exames Noter.docx
@@ -181,58 +181,61 @@
       <w:r>
         <w:t>Vis evt</w:t>
       </w:r>
+      <w:r>
+        <w:t>. Kode.</w:t>
+      </w:r>
+    </w:p>
+    <w:p>
+      <w:pPr>
+        <w:pStyle w:val="Listeafsnit"/>
+        <w:numPr>
+          <w:ilvl w:val="0"/>
+          <w:numId w:val="2"/>
+        </w:numPr>
+      </w:pPr>
+      <w:r>
+        <w:t>Demonstrer opret bruger</w:t>
+      </w:r>
+    </w:p>
+    <w:p>
+      <w:pPr>
+        <w:pStyle w:val="Listeafsnit"/>
+        <w:numPr>
+          <w:ilvl w:val="0"/>
+          <w:numId w:val="2"/>
+        </w:numPr>
+      </w:pPr>
+      <w:r>
+        <w:t>Vis resultat ved fejl instastning</w:t>
+      </w:r>
+    </w:p>
+    <w:p>
+      <w:pPr>
+        <w:pStyle w:val="Listeafsnit"/>
+        <w:numPr>
+          <w:ilvl w:val="0"/>
+          <w:numId w:val="2"/>
+        </w:numPr>
+      </w:pPr>
+      <w:r>
+        <w:t>Demonstrer oprettelse af artikel på forsiden</w:t>
+      </w:r>
+    </w:p>
+    <w:p>
+      <w:pPr>
+        <w:pStyle w:val="Listeafsnit"/>
+        <w:numPr>
+          <w:ilvl w:val="1"/>
+          <w:numId w:val="2"/>
+        </w:numPr>
+      </w:pPr>
+      <w:r>
+        <w:t>Vis evt. K</w:t>
+      </w:r>
       <w:bookmarkStart w:id="0" w:name="_GoBack"/>
       <w:bookmarkEnd w:id="0"/>
       <w:r>
-        <w:t>. Kode.</w:t>
-      </w:r>
-    </w:p>
-    <w:p>
-      <w:pPr>
-        <w:pStyle w:val="Listeafsnit"/>
-        <w:numPr>
-          <w:ilvl w:val="0"/>
-          <w:numId w:val="2"/>
-        </w:numPr>
-      </w:pPr>
-      <w:r>
-        <w:t>Demonstrer opret bruger</w:t>
-      </w:r>
-    </w:p>
-    <w:p>
-      <w:pPr>
-        <w:pStyle w:val="Listeafsnit"/>
-        <w:numPr>
-          <w:ilvl w:val="0"/>
-          <w:numId w:val="2"/>
-        </w:numPr>
-      </w:pPr>
-      <w:r>
-        <w:t>Vis resultat ved fejl instastning</w:t>
-      </w:r>
-    </w:p>
-    <w:p>
-      <w:pPr>
-        <w:pStyle w:val="Listeafsnit"/>
-        <w:numPr>
-          <w:ilvl w:val="0"/>
-          <w:numId w:val="2"/>
-        </w:numPr>
-      </w:pPr>
-      <w:r>
-        <w:t>Demonstrer oprettelse af artikel på forsiden</w:t>
-      </w:r>
-    </w:p>
-    <w:p>
-      <w:pPr>
-        <w:pStyle w:val="Listeafsnit"/>
-        <w:numPr>
-          <w:ilvl w:val="1"/>
-          <w:numId w:val="2"/>
-        </w:numPr>
-      </w:pPr>
-      <w:r>
-        <w:t>Vis evt. kode.</w:t>
+        <w:t>ode.</w:t>
       </w:r>
     </w:p>
     <w:p>

</xml_diff>